<commit_message>
Documentation of Pre Lab
</commit_message>
<xml_diff>
--- a/Documentation.docx
+++ b/Documentation.docx
@@ -1,6 +1,6 @@
 
 <file path=word/document.xml><?xml version="1.0" encoding="utf-8"?>
-<w:document xmlns:wpc="http://schemas.microsoft.com/office/word/2010/wordprocessingCanvas" xmlns:cx="http://schemas.microsoft.com/office/drawing/2014/chartex" xmlns:cx1="http://schemas.microsoft.com/office/drawing/2015/9/8/chartex" xmlns:cx2="http://schemas.microsoft.com/office/drawing/2015/10/21/chartex" xmlns:cx3="http://schemas.microsoft.com/office/drawing/2016/5/9/chartex" xmlns:cx4="http://schemas.microsoft.com/office/drawing/2016/5/10/chartex" xmlns:cx5="http://schemas.microsoft.com/office/drawing/2016/5/11/chartex" xmlns:cx6="http://schemas.microsoft.com/office/drawing/2016/5/12/chartex" xmlns:cx7="http://schemas.microsoft.com/office/drawing/2016/5/13/chartex" xmlns:cx8="http://schemas.microsoft.com/office/drawing/2016/5/14/chartex" xmlns:mc="http://schemas.openxmlformats.org/markup-compatibility/2006" xmlns:aink="http://schemas.microsoft.com/office/drawing/2016/ink" xmlns:am3d="http://schemas.microsoft.com/office/drawing/2017/model3d" xmlns:o="urn:schemas-microsoft-com:office:office" xmlns:r="http://schemas.openxmlformats.org/officeDocument/2006/relationships" xmlns:m="http://schemas.openxmlformats.org/officeDocument/2006/math" xmlns:v="urn:schemas-microsoft-com:vml" xmlns:wp14="http://schemas.microsoft.com/office/word/2010/wordprocessingDrawing" xmlns:wp="http://schemas.openxmlformats.org/drawingml/2006/wordprocessingDrawing" xmlns:w10="urn:schemas-microsoft-com:office:word" xmlns:w="http://schemas.openxmlformats.org/wordprocessingml/2006/main" xmlns:w14="http://schemas.microsoft.com/office/word/2010/wordml" xmlns:w15="http://schemas.microsoft.com/office/word/2012/wordml" xmlns:w16cid="http://schemas.microsoft.com/office/word/2016/wordml/cid" xmlns:w16se="http://schemas.microsoft.com/office/word/2015/wordml/symex" xmlns:wpg="http://schemas.microsoft.com/office/word/2010/wordprocessingGroup" xmlns:wpi="http://schemas.microsoft.com/office/word/2010/wordprocessingInk" xmlns:wne="http://schemas.microsoft.com/office/word/2006/wordml" xmlns:wps="http://schemas.microsoft.com/office/word/2010/wordprocessingShape" mc:Ignorable="w14 w15 w16se w16cid wp14">
+<w:document xmlns:wpc="http://schemas.microsoft.com/office/word/2010/wordprocessingCanvas" xmlns:mo="http://schemas.microsoft.com/office/mac/office/2008/main" xmlns:mc="http://schemas.openxmlformats.org/markup-compatibility/2006" xmlns:mv="urn:schemas-microsoft-com:mac:vml" xmlns:o="urn:schemas-microsoft-com:office:office" xmlns:r="http://schemas.openxmlformats.org/officeDocument/2006/relationships" xmlns:m="http://schemas.openxmlformats.org/officeDocument/2006/math" xmlns:v="urn:schemas-microsoft-com:vml" xmlns:wp14="http://schemas.microsoft.com/office/word/2010/wordprocessingDrawing" xmlns:wp="http://schemas.openxmlformats.org/drawingml/2006/wordprocessingDrawing" xmlns:w10="urn:schemas-microsoft-com:office:word" xmlns:w="http://schemas.openxmlformats.org/wordprocessingml/2006/main" xmlns:w14="http://schemas.microsoft.com/office/word/2010/wordml" xmlns:w15="http://schemas.microsoft.com/office/word/2012/wordml" xmlns:wpg="http://schemas.microsoft.com/office/word/2010/wordprocessingGroup" xmlns:wpi="http://schemas.microsoft.com/office/word/2010/wordprocessingInk" xmlns:wne="http://schemas.microsoft.com/office/word/2006/wordml" xmlns:wps="http://schemas.microsoft.com/office/word/2010/wordprocessingShape" mc:Ignorable="w14 w15 wp14">
   <w:body>
     <w:p>
       <w:r>
@@ -14,21 +14,11 @@
     </w:p>
     <w:p>
       <w:r>
-        <w:t xml:space="preserve">Is this section we are asked to compute the bidiagonal reduction to the random 10 by 5 </w:t>
-      </w:r>
-      <w:proofErr w:type="gramStart"/>
-      <w:r>
-        <w:t>matrix</w:t>
-      </w:r>
-      <w:proofErr w:type="gramEnd"/>
-      <w:r>
-        <w:t xml:space="preserve"> “A”. This is done using the “</w:t>
-      </w:r>
-      <w:proofErr w:type="spellStart"/>
+        <w:t>Is this section we are asked to compute the bidiagonal reduction to the random 10 by 5 matrix “A”. This is done using the “</w:t>
+      </w:r>
       <w:r>
         <w:t>bidiag_reduction</w:t>
       </w:r>
-      <w:proofErr w:type="spellEnd"/>
       <w:r>
         <w:t>” function written in a previous lab session. From this we get the products B, U and V. Next</w:t>
       </w:r>
@@ -102,9 +92,38 @@
       </w:r>
     </w:p>
     <w:p>
+      <w:r>
+        <w:t xml:space="preserve">In this part we </w:t>
+      </w:r>
+      <w:r>
+        <w:t xml:space="preserve">formulate the singular values of matrix A by simple multiplication. We do this by multiplying the output of Bi-Diagonal Reduction of </w:t>
+      </w:r>
+      <w:r>
+        <w:rPr>
+          <w:rFonts w:ascii="Helvetica" w:eastAsia="Helvetica" w:hAnsi="Helvetica" w:cs="Helvetica"/>
+        </w:rPr>
+        <w:t>‘</w:t>
+      </w:r>
+      <w:r>
+        <w:t>A</w:t>
+      </w:r>
+      <w:r>
+        <w:rPr>
+          <w:rFonts w:ascii="Helvetica" w:eastAsia="Helvetica" w:hAnsi="Helvetica" w:cs="Helvetica"/>
+        </w:rPr>
+        <w:t>’</w:t>
+      </w:r>
+      <w:r>
+        <w:t xml:space="preserve"> with the Singular values of B which we assume to have obtained. Sigma values of B which is a Upper Diagonal Matrix is the same as that of A.</w:t>
+      </w:r>
+      <w:r>
+        <w:br/>
+        <w:t>So the New Unitary matrixes are NewU with m*m dimension and NewV with n*n Dimension and NewSigma is the New Sigma value.</w:t>
+      </w:r>
       <w:bookmarkStart w:id="0" w:name="_GoBack"/>
       <w:bookmarkEnd w:id="0"/>
     </w:p>
+    <w:p/>
     <w:sectPr>
       <w:headerReference w:type="default" r:id="rId6"/>
       <w:pgSz w:w="11906" w:h="16838"/>
@@ -117,7 +136,7 @@
 </file>
 
 <file path=word/endnotes.xml><?xml version="1.0" encoding="utf-8"?>
-<w:endnotes xmlns:wpc="http://schemas.microsoft.com/office/word/2010/wordprocessingCanvas" xmlns:cx="http://schemas.microsoft.com/office/drawing/2014/chartex" xmlns:cx1="http://schemas.microsoft.com/office/drawing/2015/9/8/chartex" xmlns:cx2="http://schemas.microsoft.com/office/drawing/2015/10/21/chartex" xmlns:cx3="http://schemas.microsoft.com/office/drawing/2016/5/9/chartex" xmlns:cx4="http://schemas.microsoft.com/office/drawing/2016/5/10/chartex" xmlns:cx5="http://schemas.microsoft.com/office/drawing/2016/5/11/chartex" xmlns:cx6="http://schemas.microsoft.com/office/drawing/2016/5/12/chartex" xmlns:cx7="http://schemas.microsoft.com/office/drawing/2016/5/13/chartex" xmlns:cx8="http://schemas.microsoft.com/office/drawing/2016/5/14/chartex" xmlns:mc="http://schemas.openxmlformats.org/markup-compatibility/2006" xmlns:aink="http://schemas.microsoft.com/office/drawing/2016/ink" xmlns:am3d="http://schemas.microsoft.com/office/drawing/2017/model3d" xmlns:o="urn:schemas-microsoft-com:office:office" xmlns:r="http://schemas.openxmlformats.org/officeDocument/2006/relationships" xmlns:m="http://schemas.openxmlformats.org/officeDocument/2006/math" xmlns:v="urn:schemas-microsoft-com:vml" xmlns:wp14="http://schemas.microsoft.com/office/word/2010/wordprocessingDrawing" xmlns:wp="http://schemas.openxmlformats.org/drawingml/2006/wordprocessingDrawing" xmlns:w10="urn:schemas-microsoft-com:office:word" xmlns:w="http://schemas.openxmlformats.org/wordprocessingml/2006/main" xmlns:w14="http://schemas.microsoft.com/office/word/2010/wordml" xmlns:w15="http://schemas.microsoft.com/office/word/2012/wordml" xmlns:w16cid="http://schemas.microsoft.com/office/word/2016/wordml/cid" xmlns:w16se="http://schemas.microsoft.com/office/word/2015/wordml/symex" xmlns:wpg="http://schemas.microsoft.com/office/word/2010/wordprocessingGroup" xmlns:wpi="http://schemas.microsoft.com/office/word/2010/wordprocessingInk" xmlns:wne="http://schemas.microsoft.com/office/word/2006/wordml" xmlns:wps="http://schemas.microsoft.com/office/word/2010/wordprocessingShape" mc:Ignorable="w14 w15 w16se w16cid wp14">
+<w:endnotes xmlns:wpc="http://schemas.microsoft.com/office/word/2010/wordprocessingCanvas" xmlns:mo="http://schemas.microsoft.com/office/mac/office/2008/main" xmlns:mc="http://schemas.openxmlformats.org/markup-compatibility/2006" xmlns:mv="urn:schemas-microsoft-com:mac:vml" xmlns:o="urn:schemas-microsoft-com:office:office" xmlns:r="http://schemas.openxmlformats.org/officeDocument/2006/relationships" xmlns:m="http://schemas.openxmlformats.org/officeDocument/2006/math" xmlns:v="urn:schemas-microsoft-com:vml" xmlns:wp14="http://schemas.microsoft.com/office/word/2010/wordprocessingDrawing" xmlns:wp="http://schemas.openxmlformats.org/drawingml/2006/wordprocessingDrawing" xmlns:w10="urn:schemas-microsoft-com:office:word" xmlns:w="http://schemas.openxmlformats.org/wordprocessingml/2006/main" xmlns:w14="http://schemas.microsoft.com/office/word/2010/wordml" xmlns:w15="http://schemas.microsoft.com/office/word/2012/wordml" xmlns:wpg="http://schemas.microsoft.com/office/word/2010/wordprocessingGroup" xmlns:wpi="http://schemas.microsoft.com/office/word/2010/wordprocessingInk" xmlns:wne="http://schemas.microsoft.com/office/word/2006/wordml" xmlns:wps="http://schemas.microsoft.com/office/word/2010/wordprocessingShape" mc:Ignorable="w14 w15 wp14">
   <w:endnote w:type="separator" w:id="-1">
     <w:p>
       <w:pPr>
@@ -142,7 +161,7 @@
 </file>
 
 <file path=word/footnotes.xml><?xml version="1.0" encoding="utf-8"?>
-<w:footnotes xmlns:wpc="http://schemas.microsoft.com/office/word/2010/wordprocessingCanvas" xmlns:cx="http://schemas.microsoft.com/office/drawing/2014/chartex" xmlns:cx1="http://schemas.microsoft.com/office/drawing/2015/9/8/chartex" xmlns:cx2="http://schemas.microsoft.com/office/drawing/2015/10/21/chartex" xmlns:cx3="http://schemas.microsoft.com/office/drawing/2016/5/9/chartex" xmlns:cx4="http://schemas.microsoft.com/office/drawing/2016/5/10/chartex" xmlns:cx5="http://schemas.microsoft.com/office/drawing/2016/5/11/chartex" xmlns:cx6="http://schemas.microsoft.com/office/drawing/2016/5/12/chartex" xmlns:cx7="http://schemas.microsoft.com/office/drawing/2016/5/13/chartex" xmlns:cx8="http://schemas.microsoft.com/office/drawing/2016/5/14/chartex" xmlns:mc="http://schemas.openxmlformats.org/markup-compatibility/2006" xmlns:aink="http://schemas.microsoft.com/office/drawing/2016/ink" xmlns:am3d="http://schemas.microsoft.com/office/drawing/2017/model3d" xmlns:o="urn:schemas-microsoft-com:office:office" xmlns:r="http://schemas.openxmlformats.org/officeDocument/2006/relationships" xmlns:m="http://schemas.openxmlformats.org/officeDocument/2006/math" xmlns:v="urn:schemas-microsoft-com:vml" xmlns:wp14="http://schemas.microsoft.com/office/word/2010/wordprocessingDrawing" xmlns:wp="http://schemas.openxmlformats.org/drawingml/2006/wordprocessingDrawing" xmlns:w10="urn:schemas-microsoft-com:office:word" xmlns:w="http://schemas.openxmlformats.org/wordprocessingml/2006/main" xmlns:w14="http://schemas.microsoft.com/office/word/2010/wordml" xmlns:w15="http://schemas.microsoft.com/office/word/2012/wordml" xmlns:w16cid="http://schemas.microsoft.com/office/word/2016/wordml/cid" xmlns:w16se="http://schemas.microsoft.com/office/word/2015/wordml/symex" xmlns:wpg="http://schemas.microsoft.com/office/word/2010/wordprocessingGroup" xmlns:wpi="http://schemas.microsoft.com/office/word/2010/wordprocessingInk" xmlns:wne="http://schemas.microsoft.com/office/word/2006/wordml" xmlns:wps="http://schemas.microsoft.com/office/word/2010/wordprocessingShape" mc:Ignorable="w14 w15 w16se w16cid wp14">
+<w:footnotes xmlns:wpc="http://schemas.microsoft.com/office/word/2010/wordprocessingCanvas" xmlns:mo="http://schemas.microsoft.com/office/mac/office/2008/main" xmlns:mc="http://schemas.openxmlformats.org/markup-compatibility/2006" xmlns:mv="urn:schemas-microsoft-com:mac:vml" xmlns:o="urn:schemas-microsoft-com:office:office" xmlns:r="http://schemas.openxmlformats.org/officeDocument/2006/relationships" xmlns:m="http://schemas.openxmlformats.org/officeDocument/2006/math" xmlns:v="urn:schemas-microsoft-com:vml" xmlns:wp14="http://schemas.microsoft.com/office/word/2010/wordprocessingDrawing" xmlns:wp="http://schemas.openxmlformats.org/drawingml/2006/wordprocessingDrawing" xmlns:w10="urn:schemas-microsoft-com:office:word" xmlns:w="http://schemas.openxmlformats.org/wordprocessingml/2006/main" xmlns:w14="http://schemas.microsoft.com/office/word/2010/wordml" xmlns:w15="http://schemas.microsoft.com/office/word/2012/wordml" xmlns:wpg="http://schemas.microsoft.com/office/word/2010/wordprocessingGroup" xmlns:wpi="http://schemas.microsoft.com/office/word/2010/wordprocessingInk" xmlns:wne="http://schemas.microsoft.com/office/word/2006/wordml" xmlns:wps="http://schemas.microsoft.com/office/word/2010/wordprocessingShape" mc:Ignorable="w14 w15 wp14">
   <w:footnote w:type="separator" w:id="-1">
     <w:p>
       <w:pPr>
@@ -167,7 +186,7 @@
 </file>
 
 <file path=word/header1.xml><?xml version="1.0" encoding="utf-8"?>
-<w:hdr xmlns:wpc="http://schemas.microsoft.com/office/word/2010/wordprocessingCanvas" xmlns:cx="http://schemas.microsoft.com/office/drawing/2014/chartex" xmlns:cx1="http://schemas.microsoft.com/office/drawing/2015/9/8/chartex" xmlns:cx2="http://schemas.microsoft.com/office/drawing/2015/10/21/chartex" xmlns:cx3="http://schemas.microsoft.com/office/drawing/2016/5/9/chartex" xmlns:cx4="http://schemas.microsoft.com/office/drawing/2016/5/10/chartex" xmlns:cx5="http://schemas.microsoft.com/office/drawing/2016/5/11/chartex" xmlns:cx6="http://schemas.microsoft.com/office/drawing/2016/5/12/chartex" xmlns:cx7="http://schemas.microsoft.com/office/drawing/2016/5/13/chartex" xmlns:cx8="http://schemas.microsoft.com/office/drawing/2016/5/14/chartex" xmlns:mc="http://schemas.openxmlformats.org/markup-compatibility/2006" xmlns:aink="http://schemas.microsoft.com/office/drawing/2016/ink" xmlns:am3d="http://schemas.microsoft.com/office/drawing/2017/model3d" xmlns:o="urn:schemas-microsoft-com:office:office" xmlns:r="http://schemas.openxmlformats.org/officeDocument/2006/relationships" xmlns:m="http://schemas.openxmlformats.org/officeDocument/2006/math" xmlns:v="urn:schemas-microsoft-com:vml" xmlns:wp14="http://schemas.microsoft.com/office/word/2010/wordprocessingDrawing" xmlns:wp="http://schemas.openxmlformats.org/drawingml/2006/wordprocessingDrawing" xmlns:w10="urn:schemas-microsoft-com:office:word" xmlns:w="http://schemas.openxmlformats.org/wordprocessingml/2006/main" xmlns:w14="http://schemas.microsoft.com/office/word/2010/wordml" xmlns:w15="http://schemas.microsoft.com/office/word/2012/wordml" xmlns:w16cid="http://schemas.microsoft.com/office/word/2016/wordml/cid" xmlns:w16se="http://schemas.microsoft.com/office/word/2015/wordml/symex" xmlns:wpg="http://schemas.microsoft.com/office/word/2010/wordprocessingGroup" xmlns:wpi="http://schemas.microsoft.com/office/word/2010/wordprocessingInk" xmlns:wne="http://schemas.microsoft.com/office/word/2006/wordml" xmlns:wps="http://schemas.microsoft.com/office/word/2010/wordprocessingShape" mc:Ignorable="w14 w15 w16se w16cid wp14">
+<w:hdr xmlns:wpc="http://schemas.microsoft.com/office/word/2010/wordprocessingCanvas" xmlns:mo="http://schemas.microsoft.com/office/mac/office/2008/main" xmlns:mc="http://schemas.openxmlformats.org/markup-compatibility/2006" xmlns:mv="urn:schemas-microsoft-com:mac:vml" xmlns:o="urn:schemas-microsoft-com:office:office" xmlns:r="http://schemas.openxmlformats.org/officeDocument/2006/relationships" xmlns:m="http://schemas.openxmlformats.org/officeDocument/2006/math" xmlns:v="urn:schemas-microsoft-com:vml" xmlns:wp14="http://schemas.microsoft.com/office/word/2010/wordprocessingDrawing" xmlns:wp="http://schemas.openxmlformats.org/drawingml/2006/wordprocessingDrawing" xmlns:w10="urn:schemas-microsoft-com:office:word" xmlns:w="http://schemas.openxmlformats.org/wordprocessingml/2006/main" xmlns:w14="http://schemas.microsoft.com/office/word/2010/wordml" xmlns:w15="http://schemas.microsoft.com/office/word/2012/wordml" xmlns:wpg="http://schemas.microsoft.com/office/word/2010/wordprocessingGroup" xmlns:wpi="http://schemas.microsoft.com/office/word/2010/wordprocessingInk" xmlns:wne="http://schemas.microsoft.com/office/word/2006/wordml" xmlns:wps="http://schemas.microsoft.com/office/word/2010/wordprocessingShape" mc:Ignorable="w14 w15 wp14">
   <w:p>
     <w:pPr>
       <w:pStyle w:val="Header"/>
@@ -180,7 +199,7 @@
 </file>
 
 <file path=word/styles.xml><?xml version="1.0" encoding="utf-8"?>
-<w:styles xmlns:mc="http://schemas.openxmlformats.org/markup-compatibility/2006" xmlns:r="http://schemas.openxmlformats.org/officeDocument/2006/relationships" xmlns:w="http://schemas.openxmlformats.org/wordprocessingml/2006/main" xmlns:w14="http://schemas.microsoft.com/office/word/2010/wordml" xmlns:w15="http://schemas.microsoft.com/office/word/2012/wordml" xmlns:w16cid="http://schemas.microsoft.com/office/word/2016/wordml/cid" xmlns:w16se="http://schemas.microsoft.com/office/word/2015/wordml/symex" mc:Ignorable="w14 w15 w16se w16cid">
+<w:styles xmlns:mc="http://schemas.openxmlformats.org/markup-compatibility/2006" xmlns:r="http://schemas.openxmlformats.org/officeDocument/2006/relationships" xmlns:w="http://schemas.openxmlformats.org/wordprocessingml/2006/main" xmlns:w14="http://schemas.microsoft.com/office/word/2010/wordml" xmlns:w15="http://schemas.microsoft.com/office/word/2012/wordml" mc:Ignorable="w14 w15">
   <w:docDefaults>
     <w:rPrDefault>
       <w:rPr>
@@ -196,7 +215,7 @@
       </w:pPr>
     </w:pPrDefault>
   </w:docDefaults>
-  <w:latentStyles w:defLockedState="0" w:defUIPriority="99" w:defSemiHidden="0" w:defUnhideWhenUsed="0" w:defQFormat="0" w:count="375">
+  <w:latentStyles w:defLockedState="0" w:defUIPriority="99" w:defSemiHidden="0" w:defUnhideWhenUsed="0" w:defQFormat="0" w:count="382">
     <w:lsdException w:name="Normal" w:uiPriority="0" w:qFormat="1"/>
     <w:lsdException w:name="heading 1" w:uiPriority="9" w:qFormat="1"/>
     <w:lsdException w:name="heading 2" w:semiHidden="1" w:uiPriority="9" w:unhideWhenUsed="1" w:qFormat="1"/>
@@ -570,8 +589,6 @@
     <w:lsdException w:name="List Table 7 Colorful Accent 6" w:uiPriority="52"/>
     <w:lsdException w:name="Mention" w:semiHidden="1" w:unhideWhenUsed="1"/>
     <w:lsdException w:name="Smart Hyperlink" w:semiHidden="1" w:unhideWhenUsed="1"/>
-    <w:lsdException w:name="Hashtag" w:semiHidden="1" w:unhideWhenUsed="1"/>
-    <w:lsdException w:name="Unresolved Mention" w:semiHidden="1" w:unhideWhenUsed="1"/>
   </w:latentStyles>
   <w:style w:type="paragraph" w:default="1" w:styleId="Normal">
     <w:name w:val="Normal"/>

</xml_diff>